<commit_message>
Begonnen met bijwerken op basis van feedback
</commit_message>
<xml_diff>
--- a/Semester 2/Individuele Opdracht/Analyse/Analyse Document.docx
+++ b/Semester 2/Individuele Opdracht/Analyse/Analyse Document.docx
@@ -2,7 +2,371 @@
 <file path=word/document.xml><?xml version="1.0" encoding="utf-8"?>
 <w:document xmlns:wpc="http://schemas.microsoft.com/office/word/2010/wordprocessingCanvas" xmlns:cx="http://schemas.microsoft.com/office/drawing/2014/chartex" xmlns:cx1="http://schemas.microsoft.com/office/drawing/2015/9/8/chartex" xmlns:cx2="http://schemas.microsoft.com/office/drawing/2015/10/21/chartex" xmlns:cx3="http://schemas.microsoft.com/office/drawing/2016/5/9/chartex" xmlns:cx4="http://schemas.microsoft.com/office/drawing/2016/5/10/chartex" xmlns:cx5="http://schemas.microsoft.com/office/drawing/2016/5/11/chartex" xmlns:cx6="http://schemas.microsoft.com/office/drawing/2016/5/12/chartex" xmlns:cx7="http://schemas.microsoft.com/office/drawing/2016/5/13/chartex" xmlns:cx8="http://schemas.microsoft.com/office/drawing/2016/5/14/chartex" xmlns:mc="http://schemas.openxmlformats.org/markup-compatibility/2006" xmlns:aink="http://schemas.microsoft.com/office/drawing/2016/ink" xmlns:am3d="http://schemas.microsoft.com/office/drawing/2017/model3d" xmlns:o="urn:schemas-microsoft-com:office:office" xmlns:r="http://schemas.openxmlformats.org/officeDocument/2006/relationships" xmlns:m="http://schemas.openxmlformats.org/officeDocument/2006/math" xmlns:v="urn:schemas-microsoft-com:vml" xmlns:wp14="http://schemas.microsoft.com/office/word/2010/wordprocessingDrawing" xmlns:wp="http://schemas.openxmlformats.org/drawingml/2006/wordprocessingDrawing" xmlns:w10="urn:schemas-microsoft-com:office:word" xmlns:w="http://schemas.openxmlformats.org/wordprocessingml/2006/main" xmlns:w14="http://schemas.microsoft.com/office/word/2010/wordml" xmlns:w15="http://schemas.microsoft.com/office/word/2012/wordml" xmlns:w16cid="http://schemas.microsoft.com/office/word/2016/wordml/cid" xmlns:w16se="http://schemas.microsoft.com/office/word/2015/wordml/symex" xmlns:wpg="http://schemas.microsoft.com/office/word/2010/wordprocessingGroup" xmlns:wpi="http://schemas.microsoft.com/office/word/2010/wordprocessingInk" xmlns:wne="http://schemas.microsoft.com/office/word/2006/wordml" xmlns:wps="http://schemas.microsoft.com/office/word/2010/wordprocessingShape" mc:Ignorable="w14 w15 w16se w16cid wp14">
   <w:body>
-    <w:p/>
+    <w:p>
+      <w:r>
+        <w:rPr>
+          <w:noProof/>
+        </w:rPr>
+        <mc:AlternateContent>
+          <mc:Choice Requires="wpg">
+            <w:drawing>
+              <wp:anchor distT="0" distB="0" distL="114300" distR="114300" simplePos="0" relativeHeight="251659264" behindDoc="1" locked="0" layoutInCell="1" allowOverlap="1" wp14:anchorId="65E45025" wp14:editId="42FF5661">
+                <wp:simplePos x="0" y="0"/>
+                <wp:positionH relativeFrom="margin">
+                  <wp:align>center</wp:align>
+                </wp:positionH>
+                <wp:positionV relativeFrom="page">
+                  <wp:posOffset>468630</wp:posOffset>
+                </wp:positionV>
+                <wp:extent cx="6858000" cy="7068185"/>
+                <wp:effectExtent l="0" t="0" r="0" b="0"/>
+                <wp:wrapNone/>
+                <wp:docPr id="125" name="Group 125"/>
+                <wp:cNvGraphicFramePr>
+                  <a:graphicFrameLocks xmlns:a="http://schemas.openxmlformats.org/drawingml/2006/main" noChangeAspect="1"/>
+                </wp:cNvGraphicFramePr>
+                <a:graphic xmlns:a="http://schemas.openxmlformats.org/drawingml/2006/main">
+                  <a:graphicData uri="http://schemas.microsoft.com/office/word/2010/wordprocessingGroup">
+                    <wpg:wgp>
+                      <wpg:cNvGrpSpPr>
+                        <a:grpSpLocks noChangeAspect="1"/>
+                      </wpg:cNvGrpSpPr>
+                      <wpg:grpSpPr>
+                        <a:xfrm>
+                          <a:off x="0" y="0"/>
+                          <a:ext cx="6858000" cy="7068185"/>
+                          <a:chOff x="0" y="0"/>
+                          <a:chExt cx="5561330" cy="5404485"/>
+                        </a:xfrm>
+                      </wpg:grpSpPr>
+                      <wps:wsp>
+                        <wps:cNvPr id="126" name="Freeform 10"/>
+                        <wps:cNvSpPr>
+                          <a:spLocks/>
+                        </wps:cNvSpPr>
+                        <wps:spPr bwMode="auto">
+                          <a:xfrm>
+                            <a:off x="0" y="0"/>
+                            <a:ext cx="5557520" cy="5404485"/>
+                          </a:xfrm>
+                          <a:custGeom>
+                            <a:avLst/>
+                            <a:gdLst>
+                              <a:gd name="T0" fmla="*/ 0 w 720"/>
+                              <a:gd name="T1" fmla="*/ 0 h 700"/>
+                              <a:gd name="T2" fmla="*/ 0 w 720"/>
+                              <a:gd name="T3" fmla="*/ 644 h 700"/>
+                              <a:gd name="T4" fmla="*/ 113 w 720"/>
+                              <a:gd name="T5" fmla="*/ 665 h 700"/>
+                              <a:gd name="T6" fmla="*/ 720 w 720"/>
+                              <a:gd name="T7" fmla="*/ 644 h 700"/>
+                              <a:gd name="T8" fmla="*/ 720 w 720"/>
+                              <a:gd name="T9" fmla="*/ 617 h 700"/>
+                              <a:gd name="T10" fmla="*/ 720 w 720"/>
+                              <a:gd name="T11" fmla="*/ 0 h 700"/>
+                              <a:gd name="T12" fmla="*/ 0 w 720"/>
+                              <a:gd name="T13" fmla="*/ 0 h 700"/>
+                            </a:gdLst>
+                            <a:ahLst/>
+                            <a:cxnLst>
+                              <a:cxn ang="0">
+                                <a:pos x="T0" y="T1"/>
+                              </a:cxn>
+                              <a:cxn ang="0">
+                                <a:pos x="T2" y="T3"/>
+                              </a:cxn>
+                              <a:cxn ang="0">
+                                <a:pos x="T4" y="T5"/>
+                              </a:cxn>
+                              <a:cxn ang="0">
+                                <a:pos x="T6" y="T7"/>
+                              </a:cxn>
+                              <a:cxn ang="0">
+                                <a:pos x="T8" y="T9"/>
+                              </a:cxn>
+                              <a:cxn ang="0">
+                                <a:pos x="T10" y="T11"/>
+                              </a:cxn>
+                              <a:cxn ang="0">
+                                <a:pos x="T12" y="T13"/>
+                              </a:cxn>
+                            </a:cxnLst>
+                            <a:rect l="0" t="0" r="r" b="b"/>
+                            <a:pathLst>
+                              <a:path w="720" h="700">
+                                <a:moveTo>
+                                  <a:pt x="0" y="0"/>
+                                </a:moveTo>
+                                <a:cubicBezTo>
+                                  <a:pt x="0" y="644"/>
+                                  <a:pt x="0" y="644"/>
+                                  <a:pt x="0" y="644"/>
+                                </a:cubicBezTo>
+                                <a:cubicBezTo>
+                                  <a:pt x="23" y="650"/>
+                                  <a:pt x="62" y="658"/>
+                                  <a:pt x="113" y="665"/>
+                                </a:cubicBezTo>
+                                <a:cubicBezTo>
+                                  <a:pt x="250" y="685"/>
+                                  <a:pt x="476" y="700"/>
+                                  <a:pt x="720" y="644"/>
+                                </a:cubicBezTo>
+                                <a:cubicBezTo>
+                                  <a:pt x="720" y="617"/>
+                                  <a:pt x="720" y="617"/>
+                                  <a:pt x="720" y="617"/>
+                                </a:cubicBezTo>
+                                <a:cubicBezTo>
+                                  <a:pt x="720" y="0"/>
+                                  <a:pt x="720" y="0"/>
+                                  <a:pt x="720" y="0"/>
+                                </a:cubicBezTo>
+                                <a:cubicBezTo>
+                                  <a:pt x="0" y="0"/>
+                                  <a:pt x="0" y="0"/>
+                                  <a:pt x="0" y="0"/>
+                                </a:cubicBezTo>
+                              </a:path>
+                            </a:pathLst>
+                          </a:custGeom>
+                          <a:ln>
+                            <a:noFill/>
+                          </a:ln>
+                        </wps:spPr>
+                        <wps:style>
+                          <a:lnRef idx="0">
+                            <a:scrgbClr r="0" g="0" b="0"/>
+                          </a:lnRef>
+                          <a:fillRef idx="1003">
+                            <a:schemeClr val="dk2"/>
+                          </a:fillRef>
+                          <a:effectRef idx="0">
+                            <a:scrgbClr r="0" g="0" b="0"/>
+                          </a:effectRef>
+                          <a:fontRef idx="major"/>
+                        </wps:style>
+                        <wps:txbx>
+                          <w:txbxContent>
+                            <w:p>
+                              <w:pPr>
+                                <w:rPr>
+                                  <w:color w:val="FFFFFF" w:themeColor="background1"/>
+                                  <w:sz w:val="72"/>
+                                  <w:szCs w:val="72"/>
+                                </w:rPr>
+                              </w:pPr>
+                              <w:sdt>
+                                <w:sdtPr>
+                                  <w:rPr>
+                                    <w:color w:val="FFFFFF" w:themeColor="background1"/>
+                                    <w:sz w:val="72"/>
+                                    <w:szCs w:val="72"/>
+                                  </w:rPr>
+                                  <w:alias w:val="Title"/>
+                                  <w:tag w:val=""/>
+                                  <w:id w:val="-554696155"/>
+                                  <w:dataBinding w:prefixMappings="xmlns:ns0='http://purl.org/dc/elements/1.1/' xmlns:ns1='http://schemas.openxmlformats.org/package/2006/metadata/core-properties' " w:xpath="/ns1:coreProperties[1]/ns0:title[1]" w:storeItemID="{6C3C8BC8-F283-45AE-878A-BAB7291924A1}"/>
+                                  <w:text/>
+                                </w:sdtPr>
+                                <w:sdtEndPr/>
+                                <w:sdtContent>
+                                  <w:r>
+                                    <w:rPr>
+                                      <w:color w:val="FFFFFF" w:themeColor="background1"/>
+                                      <w:sz w:val="72"/>
+                                      <w:szCs w:val="72"/>
+                                    </w:rPr>
+                                    <w:t>Project: Custom RPG</w:t>
+                                  </w:r>
+                                </w:sdtContent>
+                              </w:sdt>
+                            </w:p>
+                          </w:txbxContent>
+                        </wps:txbx>
+                        <wps:bodyPr rot="0" vert="horz" wrap="square" lIns="914400" tIns="1097280" rIns="1097280" bIns="1097280" anchor="b" anchorCtr="0" upright="1">
+                          <a:noAutofit/>
+                        </wps:bodyPr>
+                      </wps:wsp>
+                      <wps:wsp>
+                        <wps:cNvPr id="127" name="Freeform 11"/>
+                        <wps:cNvSpPr>
+                          <a:spLocks/>
+                        </wps:cNvSpPr>
+                        <wps:spPr bwMode="auto">
+                          <a:xfrm>
+                            <a:off x="876300" y="4769783"/>
+                            <a:ext cx="4685030" cy="509905"/>
+                          </a:xfrm>
+                          <a:custGeom>
+                            <a:avLst/>
+                            <a:gdLst>
+                              <a:gd name="T0" fmla="*/ 607 w 607"/>
+                              <a:gd name="T1" fmla="*/ 0 h 66"/>
+                              <a:gd name="T2" fmla="*/ 176 w 607"/>
+                              <a:gd name="T3" fmla="*/ 57 h 66"/>
+                              <a:gd name="T4" fmla="*/ 0 w 607"/>
+                              <a:gd name="T5" fmla="*/ 48 h 66"/>
+                              <a:gd name="T6" fmla="*/ 251 w 607"/>
+                              <a:gd name="T7" fmla="*/ 66 h 66"/>
+                              <a:gd name="T8" fmla="*/ 607 w 607"/>
+                              <a:gd name="T9" fmla="*/ 27 h 66"/>
+                              <a:gd name="T10" fmla="*/ 607 w 607"/>
+                              <a:gd name="T11" fmla="*/ 0 h 66"/>
+                            </a:gdLst>
+                            <a:ahLst/>
+                            <a:cxnLst>
+                              <a:cxn ang="0">
+                                <a:pos x="T0" y="T1"/>
+                              </a:cxn>
+                              <a:cxn ang="0">
+                                <a:pos x="T2" y="T3"/>
+                              </a:cxn>
+                              <a:cxn ang="0">
+                                <a:pos x="T4" y="T5"/>
+                              </a:cxn>
+                              <a:cxn ang="0">
+                                <a:pos x="T6" y="T7"/>
+                              </a:cxn>
+                              <a:cxn ang="0">
+                                <a:pos x="T8" y="T9"/>
+                              </a:cxn>
+                              <a:cxn ang="0">
+                                <a:pos x="T10" y="T11"/>
+                              </a:cxn>
+                            </a:cxnLst>
+                            <a:rect l="0" t="0" r="r" b="b"/>
+                            <a:pathLst>
+                              <a:path w="607" h="66">
+                                <a:moveTo>
+                                  <a:pt x="607" y="0"/>
+                                </a:moveTo>
+                                <a:cubicBezTo>
+                                  <a:pt x="450" y="44"/>
+                                  <a:pt x="300" y="57"/>
+                                  <a:pt x="176" y="57"/>
+                                </a:cubicBezTo>
+                                <a:cubicBezTo>
+                                  <a:pt x="109" y="57"/>
+                                  <a:pt x="49" y="53"/>
+                                  <a:pt x="0" y="48"/>
+                                </a:cubicBezTo>
+                                <a:cubicBezTo>
+                                  <a:pt x="66" y="58"/>
+                                  <a:pt x="152" y="66"/>
+                                  <a:pt x="251" y="66"/>
+                                </a:cubicBezTo>
+                                <a:cubicBezTo>
+                                  <a:pt x="358" y="66"/>
+                                  <a:pt x="480" y="56"/>
+                                  <a:pt x="607" y="27"/>
+                                </a:cubicBezTo>
+                                <a:cubicBezTo>
+                                  <a:pt x="607" y="0"/>
+                                  <a:pt x="607" y="0"/>
+                                  <a:pt x="607" y="0"/>
+                                </a:cubicBezTo>
+                              </a:path>
+                            </a:pathLst>
+                          </a:custGeom>
+                          <a:solidFill>
+                            <a:schemeClr val="bg1">
+                              <a:alpha val="30000"/>
+                            </a:schemeClr>
+                          </a:solidFill>
+                          <a:ln>
+                            <a:noFill/>
+                          </a:ln>
+                          <a:extLst>
+                            <a:ext uri="{91240B29-F687-4F45-9708-019B960494DF}">
+                              <a14:hiddenLine xmlns:a14="http://schemas.microsoft.com/office/drawing/2010/main" w="9525">
+                                <a:solidFill>
+                                  <a:srgbClr val="000000"/>
+                                </a:solidFill>
+                                <a:round/>
+                                <a:headEnd/>
+                                <a:tailEnd/>
+                              </a14:hiddenLine>
+                            </a:ext>
+                          </a:extLst>
+                        </wps:spPr>
+                        <wps:bodyPr rot="0" vert="horz" wrap="square" lIns="91440" tIns="45720" rIns="91440" bIns="45720" anchor="b" anchorCtr="0" upright="1">
+                          <a:noAutofit/>
+                        </wps:bodyPr>
+                      </wps:wsp>
+                    </wpg:wgp>
+                  </a:graphicData>
+                </a:graphic>
+                <wp14:sizeRelH relativeFrom="margin">
+                  <wp14:pctWidth>115400</wp14:pctWidth>
+                </wp14:sizeRelH>
+                <wp14:sizeRelV relativeFrom="page">
+                  <wp14:pctHeight>67000</wp14:pctHeight>
+                </wp14:sizeRelV>
+              </wp:anchor>
+            </w:drawing>
+          </mc:Choice>
+          <mc:Fallback>
+            <w:pict>
+              <v:group w14:anchorId="65E45025" id="Group 125" o:spid="_x0000_s1026" style="position:absolute;margin-left:0;margin-top:36.9pt;width:540pt;height:556.55pt;z-index:-251657216;mso-width-percent:1154;mso-height-percent:670;mso-position-horizontal:center;mso-position-horizontal-relative:margin;mso-position-vertical-relative:page;mso-width-percent:1154;mso-height-percent:670;mso-width-relative:margin" coordsize="55613,54044" o:gfxdata="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">
+                <o:lock v:ext="edit" aspectratio="t"/>
+                <v:shape id="Freeform 10" o:spid="_x0000_s1027" style="position:absolute;width:55575;height:54044;visibility:visible;mso-wrap-style:square;v-text-anchor:bottom" coordsize="720,700" o:spt="100" o:gfxdata="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" adj="-11796480,,5400" path="m,c,644,,644,,644v23,6,62,14,113,21c250,685,476,700,720,644v,-27,,-27,,-27c720,,720,,720,,,,,,,e" fillcolor="#4d5f78 [2994]" stroked="f">
+                  <v:fill color2="#2a3442 [2018]" rotate="t" colors="0 #5d6d85;.5 #485972;1 #334258" focus="100%" type="gradient">
+                    <o:fill v:ext="view" type="gradientUnscaled"/>
+                  </v:fill>
+                  <v:stroke joinstyle="miter"/>
+                  <v:formulas/>
+                  <v:path arrowok="t" o:connecttype="custom" o:connectlocs="0,0;0,4972126;872222,5134261;5557520,4972126;5557520,4763667;5557520,0;0,0" o:connectangles="0,0,0,0,0,0,0" textboxrect="0,0,720,700"/>
+                  <v:textbox inset="1in,86.4pt,86.4pt,86.4pt">
+                    <w:txbxContent>
+                      <w:p>
+                        <w:pPr>
+                          <w:rPr>
+                            <w:color w:val="FFFFFF" w:themeColor="background1"/>
+                            <w:sz w:val="72"/>
+                            <w:szCs w:val="72"/>
+                          </w:rPr>
+                        </w:pPr>
+                        <w:sdt>
+                          <w:sdtPr>
+                            <w:rPr>
+                              <w:color w:val="FFFFFF" w:themeColor="background1"/>
+                              <w:sz w:val="72"/>
+                              <w:szCs w:val="72"/>
+                            </w:rPr>
+                            <w:alias w:val="Title"/>
+                            <w:tag w:val=""/>
+                            <w:id w:val="-554696155"/>
+                            <w:dataBinding w:prefixMappings="xmlns:ns0='http://purl.org/dc/elements/1.1/' xmlns:ns1='http://schemas.openxmlformats.org/package/2006/metadata/core-properties' " w:xpath="/ns1:coreProperties[1]/ns0:title[1]" w:storeItemID="{6C3C8BC8-F283-45AE-878A-BAB7291924A1}"/>
+                            <w:text/>
+                          </w:sdtPr>
+                          <w:sdtEndPr/>
+                          <w:sdtContent>
+                            <w:r>
+                              <w:rPr>
+                                <w:color w:val="FFFFFF" w:themeColor="background1"/>
+                                <w:sz w:val="72"/>
+                                <w:szCs w:val="72"/>
+                              </w:rPr>
+                              <w:t>Project: Custom RPG</w:t>
+                            </w:r>
+                          </w:sdtContent>
+                        </w:sdt>
+                      </w:p>
+                    </w:txbxContent>
+                  </v:textbox>
+                </v:shape>
+                <v:shape id="Freeform 11" o:spid="_x0000_s1028" style="position:absolute;left:8763;top:47697;width:46850;height:5099;visibility:visible;mso-wrap-style:square;v-text-anchor:bottom" coordsize="607,66" o:gfxdata="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" path="m607,c450,44,300,57,176,57,109,57,49,53,,48,66,58,152,66,251,66,358,66,480,56,607,27,607,,607,,607,e" fillcolor="white [3212]" stroked="f">
+                  <v:fill opacity="19789f"/>
+                  <v:path arrowok="t" o:connecttype="custom" o:connectlocs="4685030,0;1358427,440373;0,370840;1937302,509905;4685030,208598;4685030,0" o:connectangles="0,0,0,0,0,0"/>
+                </v:shape>
+                <w10:wrap anchorx="margin" anchory="page"/>
+              </v:group>
+            </w:pict>
+          </mc:Fallback>
+        </mc:AlternateContent>
+      </w:r>
+    </w:p>
     <w:sdt>
       <w:sdtPr>
         <w:id w:val="-487709667"/>
@@ -11,6 +375,7 @@
           <w:docPartUnique/>
         </w:docPartObj>
       </w:sdtPr>
+      <w:sdtEndPr/>
       <w:sdtContent>
         <w:p>
           <w:r>
@@ -89,6 +454,7 @@
                                     <w:calendar w:val="gregorian"/>
                                   </w:date>
                                 </w:sdtPr>
+                                <w:sdtEndPr/>
                                 <w:sdtContent>
                                   <w:p>
                                     <w:pPr>
@@ -133,7 +499,7 @@
               </mc:Choice>
               <mc:Fallback>
                 <w:pict>
-                  <v:rect w14:anchorId="7BA246FA" id="Rectangle 130" o:spid="_x0000_s1026" style="position:absolute;margin-left:15.55pt;margin-top:18pt;width:66.75pt;height:77.75pt;z-index:251660288;visibility:visible;mso-wrap-style:square;mso-width-percent:0;mso-height-percent:98;mso-wrap-distance-left:9pt;mso-wrap-distance-top:0;mso-wrap-distance-right:9pt;mso-wrap-distance-bottom:0;mso-position-horizontal:right;mso-position-horizontal-relative:margin;mso-position-vertical:absolute;mso-position-vertical-relative:page;mso-width-percent:0;mso-height-percent:98;mso-width-relative:page;mso-height-relative:page;v-text-anchor:bottom" o:gfxdata="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" fillcolor="#4472c4 [3204]" stroked="f" strokeweight="1pt">
+                  <v:rect w14:anchorId="7BA246FA" id="Rectangle 130" o:spid="_x0000_s1029" style="position:absolute;margin-left:15.55pt;margin-top:18pt;width:66.75pt;height:77.75pt;z-index:251660288;visibility:visible;mso-wrap-style:square;mso-width-percent:0;mso-height-percent:98;mso-wrap-distance-left:9pt;mso-wrap-distance-top:0;mso-wrap-distance-right:9pt;mso-wrap-distance-bottom:0;mso-position-horizontal:right;mso-position-horizontal-relative:margin;mso-position-vertical:absolute;mso-position-vertical-relative:page;mso-width-percent:0;mso-height-percent:98;mso-width-relative:page;mso-height-relative:page;v-text-anchor:bottom" o:gfxdata="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" fillcolor="#4472c4 [3204]" stroked="f" strokeweight="1pt">
                     <o:lock v:ext="edit" aspectratio="t"/>
                     <v:textbox inset="3.6pt,,3.6pt">
                       <w:txbxContent>
@@ -155,6 +521,7 @@
                               <w:calendar w:val="gregorian"/>
                             </w:date>
                           </w:sdtPr>
+                          <w:sdtEndPr/>
                           <w:sdtContent>
                             <w:p>
                               <w:pPr>
@@ -187,376 +554,6 @@
           </w:r>
         </w:p>
         <w:p>
-          <w:r>
-            <w:rPr>
-              <w:noProof/>
-            </w:rPr>
-            <mc:AlternateContent>
-              <mc:Choice Requires="wpg">
-                <w:drawing>
-                  <wp:anchor distT="0" distB="0" distL="114300" distR="114300" simplePos="0" relativeHeight="251659264" behindDoc="1" locked="0" layoutInCell="1" allowOverlap="1" wp14:anchorId="65E45025" wp14:editId="02E39235">
-                    <wp:simplePos x="0" y="0"/>
-                    <wp:positionH relativeFrom="margin">
-                      <wp:align>center</wp:align>
-                    </wp:positionH>
-                    <mc:AlternateContent>
-                      <mc:Choice Requires="wp14">
-                        <wp:positionV relativeFrom="page">
-                          <wp14:pctPosVOffset>4500</wp14:pctPosVOffset>
-                        </wp:positionV>
-                      </mc:Choice>
-                      <mc:Fallback>
-                        <wp:positionV relativeFrom="page">
-                          <wp:posOffset>452120</wp:posOffset>
-                        </wp:positionV>
-                      </mc:Fallback>
-                    </mc:AlternateContent>
-                    <wp:extent cx="6858000" cy="7068185"/>
-                    <wp:effectExtent l="0" t="0" r="0" b="0"/>
-                    <wp:wrapNone/>
-                    <wp:docPr id="125" name="Group 125"/>
-                    <wp:cNvGraphicFramePr>
-                      <a:graphicFrameLocks xmlns:a="http://schemas.openxmlformats.org/drawingml/2006/main" noChangeAspect="1"/>
-                    </wp:cNvGraphicFramePr>
-                    <a:graphic xmlns:a="http://schemas.openxmlformats.org/drawingml/2006/main">
-                      <a:graphicData uri="http://schemas.microsoft.com/office/word/2010/wordprocessingGroup">
-                        <wpg:wgp>
-                          <wpg:cNvGrpSpPr>
-                            <a:grpSpLocks noChangeAspect="1"/>
-                          </wpg:cNvGrpSpPr>
-                          <wpg:grpSpPr>
-                            <a:xfrm>
-                              <a:off x="0" y="0"/>
-                              <a:ext cx="6858000" cy="7068312"/>
-                              <a:chOff x="0" y="0"/>
-                              <a:chExt cx="5561330" cy="5404485"/>
-                            </a:xfrm>
-                          </wpg:grpSpPr>
-                          <wps:wsp>
-                            <wps:cNvPr id="126" name="Freeform 10"/>
-                            <wps:cNvSpPr>
-                              <a:spLocks/>
-                            </wps:cNvSpPr>
-                            <wps:spPr bwMode="auto">
-                              <a:xfrm>
-                                <a:off x="0" y="0"/>
-                                <a:ext cx="5557520" cy="5404485"/>
-                              </a:xfrm>
-                              <a:custGeom>
-                                <a:avLst/>
-                                <a:gdLst>
-                                  <a:gd name="T0" fmla="*/ 0 w 720"/>
-                                  <a:gd name="T1" fmla="*/ 0 h 700"/>
-                                  <a:gd name="T2" fmla="*/ 0 w 720"/>
-                                  <a:gd name="T3" fmla="*/ 644 h 700"/>
-                                  <a:gd name="T4" fmla="*/ 113 w 720"/>
-                                  <a:gd name="T5" fmla="*/ 665 h 700"/>
-                                  <a:gd name="T6" fmla="*/ 720 w 720"/>
-                                  <a:gd name="T7" fmla="*/ 644 h 700"/>
-                                  <a:gd name="T8" fmla="*/ 720 w 720"/>
-                                  <a:gd name="T9" fmla="*/ 617 h 700"/>
-                                  <a:gd name="T10" fmla="*/ 720 w 720"/>
-                                  <a:gd name="T11" fmla="*/ 0 h 700"/>
-                                  <a:gd name="T12" fmla="*/ 0 w 720"/>
-                                  <a:gd name="T13" fmla="*/ 0 h 700"/>
-                                </a:gdLst>
-                                <a:ahLst/>
-                                <a:cxnLst>
-                                  <a:cxn ang="0">
-                                    <a:pos x="T0" y="T1"/>
-                                  </a:cxn>
-                                  <a:cxn ang="0">
-                                    <a:pos x="T2" y="T3"/>
-                                  </a:cxn>
-                                  <a:cxn ang="0">
-                                    <a:pos x="T4" y="T5"/>
-                                  </a:cxn>
-                                  <a:cxn ang="0">
-                                    <a:pos x="T6" y="T7"/>
-                                  </a:cxn>
-                                  <a:cxn ang="0">
-                                    <a:pos x="T8" y="T9"/>
-                                  </a:cxn>
-                                  <a:cxn ang="0">
-                                    <a:pos x="T10" y="T11"/>
-                                  </a:cxn>
-                                  <a:cxn ang="0">
-                                    <a:pos x="T12" y="T13"/>
-                                  </a:cxn>
-                                </a:cxnLst>
-                                <a:rect l="0" t="0" r="r" b="b"/>
-                                <a:pathLst>
-                                  <a:path w="720" h="700">
-                                    <a:moveTo>
-                                      <a:pt x="0" y="0"/>
-                                    </a:moveTo>
-                                    <a:cubicBezTo>
-                                      <a:pt x="0" y="644"/>
-                                      <a:pt x="0" y="644"/>
-                                      <a:pt x="0" y="644"/>
-                                    </a:cubicBezTo>
-                                    <a:cubicBezTo>
-                                      <a:pt x="23" y="650"/>
-                                      <a:pt x="62" y="658"/>
-                                      <a:pt x="113" y="665"/>
-                                    </a:cubicBezTo>
-                                    <a:cubicBezTo>
-                                      <a:pt x="250" y="685"/>
-                                      <a:pt x="476" y="700"/>
-                                      <a:pt x="720" y="644"/>
-                                    </a:cubicBezTo>
-                                    <a:cubicBezTo>
-                                      <a:pt x="720" y="617"/>
-                                      <a:pt x="720" y="617"/>
-                                      <a:pt x="720" y="617"/>
-                                    </a:cubicBezTo>
-                                    <a:cubicBezTo>
-                                      <a:pt x="720" y="0"/>
-                                      <a:pt x="720" y="0"/>
-                                      <a:pt x="720" y="0"/>
-                                    </a:cubicBezTo>
-                                    <a:cubicBezTo>
-                                      <a:pt x="0" y="0"/>
-                                      <a:pt x="0" y="0"/>
-                                      <a:pt x="0" y="0"/>
-                                    </a:cubicBezTo>
-                                  </a:path>
-                                </a:pathLst>
-                              </a:custGeom>
-                              <a:ln>
-                                <a:noFill/>
-                              </a:ln>
-                            </wps:spPr>
-                            <wps:style>
-                              <a:lnRef idx="0">
-                                <a:scrgbClr r="0" g="0" b="0"/>
-                              </a:lnRef>
-                              <a:fillRef idx="1003">
-                                <a:schemeClr val="dk2"/>
-                              </a:fillRef>
-                              <a:effectRef idx="0">
-                                <a:scrgbClr r="0" g="0" b="0"/>
-                              </a:effectRef>
-                              <a:fontRef idx="major"/>
-                            </wps:style>
-                            <wps:txbx>
-                              <w:txbxContent>
-                                <w:p>
-                                  <w:pPr>
-                                    <w:rPr>
-                                      <w:color w:val="FFFFFF" w:themeColor="background1"/>
-                                      <w:sz w:val="72"/>
-                                      <w:szCs w:val="72"/>
-                                    </w:rPr>
-                                  </w:pPr>
-                                  <w:sdt>
-                                    <w:sdtPr>
-                                      <w:rPr>
-                                        <w:color w:val="FFFFFF" w:themeColor="background1"/>
-                                        <w:sz w:val="72"/>
-                                        <w:szCs w:val="72"/>
-                                      </w:rPr>
-                                      <w:alias w:val="Title"/>
-                                      <w:tag w:val=""/>
-                                      <w:id w:val="-554696155"/>
-                                      <w:dataBinding w:prefixMappings="xmlns:ns0='http://purl.org/dc/elements/1.1/' xmlns:ns1='http://schemas.openxmlformats.org/package/2006/metadata/core-properties' " w:xpath="/ns1:coreProperties[1]/ns0:title[1]" w:storeItemID="{6C3C8BC8-F283-45AE-878A-BAB7291924A1}"/>
-                                      <w:text/>
-                                    </w:sdtPr>
-                                    <w:sdtContent>
-                                      <w:r>
-                                        <w:rPr>
-                                          <w:color w:val="FFFFFF" w:themeColor="background1"/>
-                                          <w:sz w:val="72"/>
-                                          <w:szCs w:val="72"/>
-                                        </w:rPr>
-                                        <w:t>Project: Custom RPG</w:t>
-                                      </w:r>
-                                    </w:sdtContent>
-                                  </w:sdt>
-                                </w:p>
-                              </w:txbxContent>
-                            </wps:txbx>
-                            <wps:bodyPr rot="0" vert="horz" wrap="square" lIns="914400" tIns="1097280" rIns="1097280" bIns="1097280" anchor="b" anchorCtr="0" upright="1">
-                              <a:noAutofit/>
-                            </wps:bodyPr>
-                          </wps:wsp>
-                          <wps:wsp>
-                            <wps:cNvPr id="127" name="Freeform 11"/>
-                            <wps:cNvSpPr>
-                              <a:spLocks/>
-                            </wps:cNvSpPr>
-                            <wps:spPr bwMode="auto">
-                              <a:xfrm>
-                                <a:off x="876300" y="4769783"/>
-                                <a:ext cx="4685030" cy="509905"/>
-                              </a:xfrm>
-                              <a:custGeom>
-                                <a:avLst/>
-                                <a:gdLst>
-                                  <a:gd name="T0" fmla="*/ 607 w 607"/>
-                                  <a:gd name="T1" fmla="*/ 0 h 66"/>
-                                  <a:gd name="T2" fmla="*/ 176 w 607"/>
-                                  <a:gd name="T3" fmla="*/ 57 h 66"/>
-                                  <a:gd name="T4" fmla="*/ 0 w 607"/>
-                                  <a:gd name="T5" fmla="*/ 48 h 66"/>
-                                  <a:gd name="T6" fmla="*/ 251 w 607"/>
-                                  <a:gd name="T7" fmla="*/ 66 h 66"/>
-                                  <a:gd name="T8" fmla="*/ 607 w 607"/>
-                                  <a:gd name="T9" fmla="*/ 27 h 66"/>
-                                  <a:gd name="T10" fmla="*/ 607 w 607"/>
-                                  <a:gd name="T11" fmla="*/ 0 h 66"/>
-                                </a:gdLst>
-                                <a:ahLst/>
-                                <a:cxnLst>
-                                  <a:cxn ang="0">
-                                    <a:pos x="T0" y="T1"/>
-                                  </a:cxn>
-                                  <a:cxn ang="0">
-                                    <a:pos x="T2" y="T3"/>
-                                  </a:cxn>
-                                  <a:cxn ang="0">
-                                    <a:pos x="T4" y="T5"/>
-                                  </a:cxn>
-                                  <a:cxn ang="0">
-                                    <a:pos x="T6" y="T7"/>
-                                  </a:cxn>
-                                  <a:cxn ang="0">
-                                    <a:pos x="T8" y="T9"/>
-                                  </a:cxn>
-                                  <a:cxn ang="0">
-                                    <a:pos x="T10" y="T11"/>
-                                  </a:cxn>
-                                </a:cxnLst>
-                                <a:rect l="0" t="0" r="r" b="b"/>
-                                <a:pathLst>
-                                  <a:path w="607" h="66">
-                                    <a:moveTo>
-                                      <a:pt x="607" y="0"/>
-                                    </a:moveTo>
-                                    <a:cubicBezTo>
-                                      <a:pt x="450" y="44"/>
-                                      <a:pt x="300" y="57"/>
-                                      <a:pt x="176" y="57"/>
-                                    </a:cubicBezTo>
-                                    <a:cubicBezTo>
-                                      <a:pt x="109" y="57"/>
-                                      <a:pt x="49" y="53"/>
-                                      <a:pt x="0" y="48"/>
-                                    </a:cubicBezTo>
-                                    <a:cubicBezTo>
-                                      <a:pt x="66" y="58"/>
-                                      <a:pt x="152" y="66"/>
-                                      <a:pt x="251" y="66"/>
-                                    </a:cubicBezTo>
-                                    <a:cubicBezTo>
-                                      <a:pt x="358" y="66"/>
-                                      <a:pt x="480" y="56"/>
-                                      <a:pt x="607" y="27"/>
-                                    </a:cubicBezTo>
-                                    <a:cubicBezTo>
-                                      <a:pt x="607" y="0"/>
-                                      <a:pt x="607" y="0"/>
-                                      <a:pt x="607" y="0"/>
-                                    </a:cubicBezTo>
-                                  </a:path>
-                                </a:pathLst>
-                              </a:custGeom>
-                              <a:solidFill>
-                                <a:schemeClr val="bg1">
-                                  <a:alpha val="30000"/>
-                                </a:schemeClr>
-                              </a:solidFill>
-                              <a:ln>
-                                <a:noFill/>
-                              </a:ln>
-                              <a:extLst>
-                                <a:ext uri="{91240B29-F687-4F45-9708-019B960494DF}">
-                                  <a14:hiddenLine xmlns:a14="http://schemas.microsoft.com/office/drawing/2010/main" w="9525">
-                                    <a:solidFill>
-                                      <a:srgbClr val="000000"/>
-                                    </a:solidFill>
-                                    <a:round/>
-                                    <a:headEnd/>
-                                    <a:tailEnd/>
-                                  </a14:hiddenLine>
-                                </a:ext>
-                              </a:extLst>
-                            </wps:spPr>
-                            <wps:bodyPr rot="0" vert="horz" wrap="square" lIns="91440" tIns="45720" rIns="91440" bIns="45720" anchor="b" anchorCtr="0" upright="1">
-                              <a:noAutofit/>
-                            </wps:bodyPr>
-                          </wps:wsp>
-                        </wpg:wgp>
-                      </a:graphicData>
-                    </a:graphic>
-                    <wp14:sizeRelH relativeFrom="margin">
-                      <wp14:pctWidth>115400</wp14:pctWidth>
-                    </wp14:sizeRelH>
-                    <wp14:sizeRelV relativeFrom="page">
-                      <wp14:pctHeight>67000</wp14:pctHeight>
-                    </wp14:sizeRelV>
-                  </wp:anchor>
-                </w:drawing>
-              </mc:Choice>
-              <mc:Fallback>
-                <w:pict>
-                  <v:group w14:anchorId="65E45025" id="Group 125" o:spid="_x0000_s1027" style="position:absolute;margin-left:0;margin-top:0;width:540pt;height:556.55pt;z-index:-251657216;mso-width-percent:1154;mso-height-percent:670;mso-top-percent:45;mso-position-horizontal:center;mso-position-horizontal-relative:margin;mso-position-vertical-relative:page;mso-width-percent:1154;mso-height-percent:670;mso-top-percent:45;mso-width-relative:margin" coordsize="55613,54044" o:gfxdata="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">
-                    <o:lock v:ext="edit" aspectratio="t"/>
-                    <v:shape id="Freeform 10" o:spid="_x0000_s1028" style="position:absolute;width:55575;height:54044;visibility:visible;mso-wrap-style:square;v-text-anchor:bottom" coordsize="720,700" o:spt="100" o:gfxdata="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" adj="-11796480,,5400" path="m,c,644,,644,,644v23,6,62,14,113,21c250,685,476,700,720,644v,-27,,-27,,-27c720,,720,,720,,,,,,,e" fillcolor="#4d5f78 [2994]" stroked="f">
-                      <v:fill color2="#2a3442 [2018]" rotate="t" colors="0 #5d6d85;.5 #485972;1 #334258" focus="100%" type="gradient">
-                        <o:fill v:ext="view" type="gradientUnscaled"/>
-                      </v:fill>
-                      <v:stroke joinstyle="miter"/>
-                      <v:formulas/>
-                      <v:path arrowok="t" o:connecttype="custom" o:connectlocs="0,0;0,4972126;872222,5134261;5557520,4972126;5557520,4763667;5557520,0;0,0" o:connectangles="0,0,0,0,0,0,0" textboxrect="0,0,720,700"/>
-                      <v:textbox inset="1in,86.4pt,86.4pt,86.4pt">
-                        <w:txbxContent>
-                          <w:p>
-                            <w:pPr>
-                              <w:rPr>
-                                <w:color w:val="FFFFFF" w:themeColor="background1"/>
-                                <w:sz w:val="72"/>
-                                <w:szCs w:val="72"/>
-                              </w:rPr>
-                            </w:pPr>
-                            <w:sdt>
-                              <w:sdtPr>
-                                <w:rPr>
-                                  <w:color w:val="FFFFFF" w:themeColor="background1"/>
-                                  <w:sz w:val="72"/>
-                                  <w:szCs w:val="72"/>
-                                </w:rPr>
-                                <w:alias w:val="Title"/>
-                                <w:tag w:val=""/>
-                                <w:id w:val="-554696155"/>
-                                <w:dataBinding w:prefixMappings="xmlns:ns0='http://purl.org/dc/elements/1.1/' xmlns:ns1='http://schemas.openxmlformats.org/package/2006/metadata/core-properties' " w:xpath="/ns1:coreProperties[1]/ns0:title[1]" w:storeItemID="{6C3C8BC8-F283-45AE-878A-BAB7291924A1}"/>
-                                <w:text/>
-                              </w:sdtPr>
-                              <w:sdtContent>
-                                <w:r>
-                                  <w:rPr>
-                                    <w:color w:val="FFFFFF" w:themeColor="background1"/>
-                                    <w:sz w:val="72"/>
-                                    <w:szCs w:val="72"/>
-                                  </w:rPr>
-                                  <w:t>Project: Custom RPG</w:t>
-                                </w:r>
-                              </w:sdtContent>
-                            </w:sdt>
-                          </w:p>
-                        </w:txbxContent>
-                      </v:textbox>
-                    </v:shape>
-                    <v:shape id="Freeform 11" o:spid="_x0000_s1029" style="position:absolute;left:8763;top:47697;width:46850;height:5099;visibility:visible;mso-wrap-style:square;v-text-anchor:bottom" coordsize="607,66" o:gfxdata="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" path="m607,c450,44,300,57,176,57,109,57,49,53,,48,66,58,152,66,251,66,358,66,480,56,607,27,607,,607,,607,e" fillcolor="white [3212]" stroked="f">
-                      <v:fill opacity="19789f"/>
-                      <v:path arrowok="t" o:connecttype="custom" o:connectlocs="4685030,0;1358427,440373;0,370840;1937302,509905;4685030,208598;4685030,0" o:connectangles="0,0,0,0,0,0"/>
-                    </v:shape>
-                    <w10:wrap anchorx="margin" anchory="page"/>
-                  </v:group>
-                </w:pict>
-              </mc:Fallback>
-            </mc:AlternateContent>
-          </w:r>
           <w:r>
             <w:rPr>
               <w:noProof/>
@@ -634,6 +631,7 @@
                                     <w:dataBinding w:prefixMappings="xmlns:ns0='http://schemas.openxmlformats.org/officeDocument/2006/extended-properties' " w:xpath="/ns0:Properties[1]/ns0:Company[1]" w:storeItemID="{6668398D-A668-4E3E-A5EB-62B293D839F1}"/>
                                     <w:text/>
                                   </w:sdtPr>
+                                  <w:sdtEndPr/>
                                   <w:sdtContent>
                                     <w:r>
                                       <w:rPr>
@@ -676,6 +674,7 @@
                                     <w:dataBinding w:prefixMappings="xmlns:ns0='http://schemas.microsoft.com/office/2006/coverPageProps' " w:xpath="/ns0:CoverPageProperties[1]/ns0:CompanyAddress[1]" w:storeItemID="{55AF091B-3C7A-41E3-B477-F2FDAA23CFDA}"/>
                                     <w:text/>
                                   </w:sdtPr>
+                                  <w:sdtEndPr/>
                                   <w:sdtContent>
                                     <w:r>
                                       <w:rPr>
@@ -740,6 +739,7 @@
                               <w:dataBinding w:prefixMappings="xmlns:ns0='http://schemas.openxmlformats.org/officeDocument/2006/extended-properties' " w:xpath="/ns0:Properties[1]/ns0:Company[1]" w:storeItemID="{6668398D-A668-4E3E-A5EB-62B293D839F1}"/>
                               <w:text/>
                             </w:sdtPr>
+                            <w:sdtEndPr/>
                             <w:sdtContent>
                               <w:r>
                                 <w:rPr>
@@ -782,6 +782,7 @@
                               <w:dataBinding w:prefixMappings="xmlns:ns0='http://schemas.microsoft.com/office/2006/coverPageProps' " w:xpath="/ns0:CoverPageProperties[1]/ns0:CompanyAddress[1]" w:storeItemID="{55AF091B-3C7A-41E3-B477-F2FDAA23CFDA}"/>
                               <w:text/>
                             </w:sdtPr>
+                            <w:sdtEndPr/>
                             <w:sdtContent>
                               <w:r>
                                 <w:rPr>
@@ -880,6 +881,7 @@
                                   <w:dataBinding w:prefixMappings="xmlns:ns0='http://purl.org/dc/elements/1.1/' xmlns:ns1='http://schemas.openxmlformats.org/package/2006/metadata/core-properties' " w:xpath="/ns1:coreProperties[1]/ns0:subject[1]" w:storeItemID="{6C3C8BC8-F283-45AE-878A-BAB7291924A1}"/>
                                   <w:text/>
                                 </w:sdtPr>
+                                <w:sdtEndPr/>
                                 <w:sdtContent>
                                   <w:p>
                                     <w:pPr>
@@ -918,6 +920,7 @@
                                   <w:dataBinding w:prefixMappings="xmlns:ns0='http://purl.org/dc/elements/1.1/' xmlns:ns1='http://schemas.openxmlformats.org/package/2006/metadata/core-properties' " w:xpath="/ns1:coreProperties[1]/ns0:creator[1]" w:storeItemID="{6C3C8BC8-F283-45AE-878A-BAB7291924A1}"/>
                                   <w:text/>
                                 </w:sdtPr>
+                                <w:sdtEndPr/>
                                 <w:sdtContent>
                                   <w:p>
                                     <w:pPr>
@@ -982,6 +985,7 @@
                             <w:dataBinding w:prefixMappings="xmlns:ns0='http://purl.org/dc/elements/1.1/' xmlns:ns1='http://schemas.openxmlformats.org/package/2006/metadata/core-properties' " w:xpath="/ns1:coreProperties[1]/ns0:subject[1]" w:storeItemID="{6C3C8BC8-F283-45AE-878A-BAB7291924A1}"/>
                             <w:text/>
                           </w:sdtPr>
+                          <w:sdtEndPr/>
                           <w:sdtContent>
                             <w:p>
                               <w:pPr>
@@ -1020,6 +1024,7 @@
                             <w:dataBinding w:prefixMappings="xmlns:ns0='http://purl.org/dc/elements/1.1/' xmlns:ns1='http://schemas.openxmlformats.org/package/2006/metadata/core-properties' " w:xpath="/ns1:coreProperties[1]/ns0:creator[1]" w:storeItemID="{6C3C8BC8-F283-45AE-878A-BAB7291924A1}"/>
                             <w:text/>
                           </w:sdtPr>
+                          <w:sdtEndPr/>
                           <w:sdtContent>
                             <w:p>
                               <w:pPr>
@@ -1447,11 +1452,16 @@
       <w:r>
         <w:t xml:space="preserve">schrijven voor andere spelers. Een speler kan dus zelf een </w:t>
       </w:r>
+      <w:proofErr w:type="spellStart"/>
       <w:r>
         <w:t>Q</w:t>
       </w:r>
       <w:r>
-        <w:t>uest “</w:t>
+        <w:t>uest</w:t>
+      </w:r>
+      <w:proofErr w:type="spellEnd"/>
+      <w:r>
+        <w:t xml:space="preserve"> “</w:t>
       </w:r>
       <w:proofErr w:type="spellStart"/>
       <w:r>
@@ -1663,9 +1673,22 @@
       </w:pPr>
       <w:bookmarkStart w:id="2" w:name="_Toc523227134"/>
       <w:r>
-        <w:t>Functionele Requirements</w:t>
+        <w:t xml:space="preserve">Functionele </w:t>
+      </w:r>
+      <w:proofErr w:type="spellStart"/>
+      <w:r>
+        <w:t>Requirements</w:t>
       </w:r>
       <w:bookmarkEnd w:id="2"/>
+      <w:proofErr w:type="spellEnd"/>
+    </w:p>
+    <w:p>
+      <w:pPr>
+        <w:pStyle w:val="Heading3"/>
+      </w:pPr>
+      <w:r>
+        <w:t>Navigatie</w:t>
+      </w:r>
     </w:p>
     <w:tbl>
       <w:tblPr>
@@ -1882,7 +1905,13 @@
               <w:t xml:space="preserve">moet een uniek </w:t>
             </w:r>
             <w:r>
-              <w:t>wachtwoord, E-mail of gebruikersnaam invoeren</w:t>
+              <w:t xml:space="preserve">wachtwoord, E-mail </w:t>
+            </w:r>
+            <w:r>
+              <w:t>en</w:t>
+            </w:r>
+            <w:r>
+              <w:t xml:space="preserve"> gebruikersnaam invoeren</w:t>
             </w:r>
             <w:r>
               <w:t>.</w:t>
@@ -1967,10 +1996,10 @@
           </w:tcPr>
           <w:p>
             <w:r>
-              <w:t>De gebruiker moet zijn Emailadres/ gebruikersnaam en wachtwoord opgeven</w:t>
-            </w:r>
-            <w:r>
-              <w:t>.</w:t>
+              <w:t xml:space="preserve">De gebruiker moet zijn Emailadres/ gebruikersnaam </w:t>
+            </w:r>
+            <w:r>
+              <w:t>invoeren met het bijbehorende wachtwoord.</w:t>
             </w:r>
           </w:p>
         </w:tc>
@@ -2136,8 +2165,6 @@
             <w:r>
               <w:t>alleen een naam geven die uniek is binnen alle andere karakters van dezelfde gebruiker.</w:t>
             </w:r>
-            <w:bookmarkStart w:id="3" w:name="_GoBack"/>
-            <w:bookmarkEnd w:id="3"/>
           </w:p>
         </w:tc>
         <w:tc>
@@ -2202,6 +2229,41 @@
           </w:tcPr>
           <w:p>
             <w:r>
+              <w:t>R</w:t>
+            </w:r>
+          </w:p>
+        </w:tc>
+        <w:tc>
+          <w:tcPr>
+            <w:tcW w:w="6124" w:type="dxa"/>
+          </w:tcPr>
+          <w:p>
+            <w:r>
+              <w:t>De gebruiker kan een karakter verwijderen.</w:t>
+            </w:r>
+          </w:p>
+        </w:tc>
+        <w:tc>
+          <w:tcPr>
+            <w:tcW w:w="1128" w:type="dxa"/>
+          </w:tcPr>
+          <w:p/>
+        </w:tc>
+        <w:tc>
+          <w:tcPr>
+            <w:tcW w:w="988" w:type="dxa"/>
+          </w:tcPr>
+          <w:p/>
+        </w:tc>
+      </w:tr>
+      <w:tr>
+        <w:tc>
+          <w:tcPr>
+            <w:tcW w:w="1115" w:type="dxa"/>
+            <w:gridSpan w:val="2"/>
+          </w:tcPr>
+          <w:p>
+            <w:r>
               <w:t>R4</w:t>
             </w:r>
           </w:p>
@@ -2212,7 +2274,7 @@
           </w:tcPr>
           <w:p>
             <w:r>
-              <w:t>Een karakter beschikt over zijn eigen waardes en punten.</w:t>
+              <w:t>Een karakter beschikt over een XP-waarde die het Level van een karakter bijhoudt.</w:t>
             </w:r>
           </w:p>
         </w:tc>
@@ -2250,7 +2312,7 @@
           </w:tcPr>
           <w:p>
             <w:r>
-              <w:t>Een karakter beschikt over een XP-waarde die het Level van een karakter bijhoudt.</w:t>
+              <w:t>Het aantal XP dat nodig is om een level omhoog te gaan groeit exponentieel.</w:t>
             </w:r>
           </w:p>
         </w:tc>
@@ -2278,10 +2340,7 @@
           </w:tcPr>
           <w:p>
             <w:r>
-              <w:t>K4.0</w:t>
-            </w:r>
-            <w:r>
-              <w:t>2</w:t>
+              <w:t>B4.01</w:t>
             </w:r>
           </w:p>
         </w:tc>
@@ -2291,26 +2350,7 @@
           </w:tcPr>
           <w:p>
             <w:r>
-              <w:t xml:space="preserve">De base waardes Health, </w:t>
-            </w:r>
-            <w:proofErr w:type="spellStart"/>
-            <w:r>
-              <w:t>Mana</w:t>
-            </w:r>
-            <w:proofErr w:type="spellEnd"/>
-            <w:r>
-              <w:t xml:space="preserve">, </w:t>
-            </w:r>
-            <w:proofErr w:type="spellStart"/>
-            <w:r>
-              <w:t>Stamina</w:t>
-            </w:r>
-            <w:proofErr w:type="spellEnd"/>
-            <w:r>
-              <w:t xml:space="preserve"> en Speed worden berekend op basis van Geslacht, Ras, Class en Level</w:t>
-            </w:r>
-            <w:r>
-              <w:t>.</w:t>
+              <w:t>Level 30 is het maximale level.</w:t>
             </w:r>
           </w:p>
         </w:tc>
@@ -2335,6 +2375,161 @@
           </w:tcPr>
           <w:p>
             <w:r>
+              <w:t>R</w:t>
+            </w:r>
+          </w:p>
+        </w:tc>
+        <w:tc>
+          <w:tcPr>
+            <w:tcW w:w="6124" w:type="dxa"/>
+          </w:tcPr>
+          <w:p>
+            <w:r>
+              <w:t>D</w:t>
+            </w:r>
+            <w:r>
+              <w:t xml:space="preserve">e max health </w:t>
+            </w:r>
+            <w:r>
+              <w:t xml:space="preserve">en </w:t>
+            </w:r>
+            <w:r>
+              <w:t xml:space="preserve">speed </w:t>
+            </w:r>
+            <w:r>
+              <w:t xml:space="preserve">waarde </w:t>
+            </w:r>
+            <w:r>
+              <w:t>word</w:t>
+            </w:r>
+            <w:r>
+              <w:t>t</w:t>
+            </w:r>
+            <w:r>
+              <w:t xml:space="preserve"> berekend op basis va</w:t>
+            </w:r>
+            <w:r>
+              <w:t>n</w:t>
+            </w:r>
+            <w:r>
+              <w:t xml:space="preserve"> </w:t>
+            </w:r>
+            <w:r>
+              <w:t>g</w:t>
+            </w:r>
+            <w:r>
+              <w:t xml:space="preserve">eslacht, </w:t>
+            </w:r>
+            <w:r>
+              <w:t>r</w:t>
+            </w:r>
+            <w:r>
+              <w:t xml:space="preserve">as, </w:t>
+            </w:r>
+            <w:r>
+              <w:t>c</w:t>
+            </w:r>
+            <w:r>
+              <w:t xml:space="preserve">lass en </w:t>
+            </w:r>
+            <w:r>
+              <w:t>l</w:t>
+            </w:r>
+            <w:r>
+              <w:t>evel.</w:t>
+            </w:r>
+          </w:p>
+        </w:tc>
+        <w:tc>
+          <w:tcPr>
+            <w:tcW w:w="1128" w:type="dxa"/>
+          </w:tcPr>
+          <w:p/>
+        </w:tc>
+        <w:tc>
+          <w:tcPr>
+            <w:tcW w:w="988" w:type="dxa"/>
+          </w:tcPr>
+          <w:p/>
+        </w:tc>
+      </w:tr>
+      <w:tr>
+        <w:tc>
+          <w:tcPr>
+            <w:tcW w:w="1115" w:type="dxa"/>
+            <w:gridSpan w:val="2"/>
+          </w:tcPr>
+          <w:p>
+            <w:r>
+              <w:t>R</w:t>
+            </w:r>
+          </w:p>
+        </w:tc>
+        <w:tc>
+          <w:tcPr>
+            <w:tcW w:w="6124" w:type="dxa"/>
+          </w:tcPr>
+          <w:p>
+            <w:r>
+              <w:t xml:space="preserve">De max </w:t>
+            </w:r>
+            <w:proofErr w:type="spellStart"/>
+            <w:r>
+              <w:t>mana</w:t>
+            </w:r>
+            <w:proofErr w:type="spellEnd"/>
+            <w:r>
+              <w:t xml:space="preserve"> en </w:t>
+            </w:r>
+            <w:proofErr w:type="spellStart"/>
+            <w:r>
+              <w:t>stamina</w:t>
+            </w:r>
+            <w:proofErr w:type="spellEnd"/>
+            <w:r>
+              <w:t xml:space="preserve"> waarde wordt berekend op basis van </w:t>
+            </w:r>
+            <w:r>
+              <w:t>r</w:t>
+            </w:r>
+            <w:r>
+              <w:t xml:space="preserve">as, </w:t>
+            </w:r>
+            <w:r>
+              <w:t>c</w:t>
+            </w:r>
+            <w:r>
+              <w:t xml:space="preserve">lass en </w:t>
+            </w:r>
+            <w:r>
+              <w:t>l</w:t>
+            </w:r>
+            <w:r>
+              <w:t>evel.</w:t>
+            </w:r>
+          </w:p>
+        </w:tc>
+        <w:tc>
+          <w:tcPr>
+            <w:tcW w:w="1128" w:type="dxa"/>
+          </w:tcPr>
+          <w:p/>
+        </w:tc>
+        <w:tc>
+          <w:tcPr>
+            <w:tcW w:w="988" w:type="dxa"/>
+          </w:tcPr>
+          <w:p/>
+        </w:tc>
+      </w:tr>
+      <w:tr>
+        <w:tc>
+          <w:tcPr>
+            <w:tcW w:w="1115" w:type="dxa"/>
+            <w:gridSpan w:val="2"/>
+          </w:tcPr>
+          <w:p>
+            <w:r>
               <w:t>R5</w:t>
             </w:r>
           </w:p>
@@ -2345,10 +2540,7 @@
           </w:tcPr>
           <w:p>
             <w:r>
-              <w:t>Een karakter kan items dragen en meenemen</w:t>
-            </w:r>
-            <w:r>
-              <w:t>.</w:t>
+              <w:t>Een karakter kan items dragen en meenemen.</w:t>
             </w:r>
           </w:p>
         </w:tc>
@@ -2386,13 +2578,7 @@
           </w:tcPr>
           <w:p>
             <w:r>
-              <w:t xml:space="preserve">Een karakter </w:t>
-            </w:r>
-            <w:r>
-              <w:t>kan kleding dragen op hoofd torso en benen</w:t>
-            </w:r>
-            <w:r>
-              <w:t>.</w:t>
+              <w:t>Een karakter kan kleding dragen op hoofd torso en benen.</w:t>
             </w:r>
           </w:p>
         </w:tc>
@@ -2430,10 +2616,7 @@
           </w:tcPr>
           <w:p>
             <w:r>
-              <w:t>Een karakter kan niet meer dan 20 andere items meenemen</w:t>
-            </w:r>
-            <w:r>
-              <w:t>.</w:t>
+              <w:t>Een karakter kan niet meer dan 20 andere items meenemen.</w:t>
             </w:r>
           </w:p>
         </w:tc>
@@ -2468,8 +2651,18 @@
           </w:tcPr>
           <w:p>
             <w:r>
-              <w:t>De gebruiker kan door diverse Quests heen browsen doormiddel van een zoekmachine.</w:t>
-            </w:r>
+              <w:t xml:space="preserve">De gebruiker kan door diverse </w:t>
+            </w:r>
+            <w:proofErr w:type="spellStart"/>
+            <w:r>
+              <w:t>Quests</w:t>
+            </w:r>
+            <w:proofErr w:type="spellEnd"/>
+            <w:r>
+              <w:t xml:space="preserve"> heen browsen doormiddel van een zoekmachine.</w:t>
+            </w:r>
+            <w:bookmarkStart w:id="3" w:name="_GoBack"/>
+            <w:bookmarkEnd w:id="3"/>
           </w:p>
         </w:tc>
         <w:tc>
@@ -2544,19 +2737,15 @@
           </w:tcPr>
           <w:p>
             <w:r>
-              <w:t xml:space="preserve">De gebruiker kan </w:t>
-            </w:r>
-            <w:r>
-              <w:t>ervoor</w:t>
-            </w:r>
-            <w:r>
-              <w:t xml:space="preserve"> kiezen om </w:t>
-            </w:r>
-            <w:r>
-              <w:t>Quests die hij al gespeeld heeft met zijn huidige karakter te verstoppen</w:t>
-            </w:r>
-            <w:r>
-              <w:t>.</w:t>
+              <w:t xml:space="preserve">De gebruiker kan ervoor kiezen om </w:t>
+            </w:r>
+            <w:proofErr w:type="spellStart"/>
+            <w:r>
+              <w:t>Quests</w:t>
+            </w:r>
+            <w:proofErr w:type="spellEnd"/>
+            <w:r>
+              <w:t xml:space="preserve"> die hij al gespeeld heeft met zijn huidige karakter te verstoppen.</w:t>
             </w:r>
           </w:p>
         </w:tc>
@@ -2629,7 +2818,15 @@
           </w:tcPr>
           <w:p>
             <w:r>
-              <w:t>De gebruiker kan via het details scherm een Quest starten.</w:t>
+              <w:t xml:space="preserve">De gebruiker kan via het details scherm een </w:t>
+            </w:r>
+            <w:proofErr w:type="spellStart"/>
+            <w:r>
+              <w:t>Quest</w:t>
+            </w:r>
+            <w:proofErr w:type="spellEnd"/>
+            <w:r>
+              <w:t xml:space="preserve"> starten.</w:t>
             </w:r>
           </w:p>
         </w:tc>
@@ -2667,13 +2864,7 @@
           </w:tcPr>
           <w:p>
             <w:r>
-              <w:t xml:space="preserve">De gebruiker kan een waardering </w:t>
-            </w:r>
-            <w:r>
-              <w:t>geven aan de game nadat hij hem gespeeld heeft</w:t>
-            </w:r>
-            <w:r>
-              <w:t>.</w:t>
+              <w:t>De gebruiker kan een waardering geven aan de game nadat hij hem gespeeld heeft.</w:t>
             </w:r>
           </w:p>
         </w:tc>
@@ -2701,6 +2892,7 @@
           </w:tcPr>
           <w:p>
             <w:r>
+              <w:lastRenderedPageBreak/>
               <w:t>K7.02</w:t>
             </w:r>
           </w:p>
@@ -2711,13 +2903,15 @@
           </w:tcPr>
           <w:p>
             <w:r>
-              <w:t xml:space="preserve">De gebruiker kan hier een korte beschrijving lezen over de Quest samen met de statistieken over: lengte, </w:t>
-            </w:r>
-            <w:r>
-              <w:t xml:space="preserve">moeilijkheidsgraad en </w:t>
-            </w:r>
-            <w:r>
-              <w:t>populariteit.</w:t>
+              <w:t xml:space="preserve">De gebruiker kan hier een korte beschrijving lezen over de </w:t>
+            </w:r>
+            <w:proofErr w:type="spellStart"/>
+            <w:r>
+              <w:t>Quest</w:t>
+            </w:r>
+            <w:proofErr w:type="spellEnd"/>
+            <w:r>
+              <w:t xml:space="preserve"> samen met de statistieken over: lengte, moeilijkheidsgraad en populariteit.</w:t>
             </w:r>
           </w:p>
         </w:tc>
@@ -2742,10 +2936,7 @@
           </w:tcPr>
           <w:p>
             <w:r>
-              <w:t>R</w:t>
-            </w:r>
-            <w:r>
-              <w:t>8</w:t>
+              <w:t>R8</w:t>
             </w:r>
           </w:p>
         </w:tc>
@@ -2755,16 +2946,7 @@
           </w:tcPr>
           <w:p>
             <w:r>
-              <w:t>De gebrui</w:t>
-            </w:r>
-            <w:r>
-              <w:t xml:space="preserve">ker krijgt het verhaal van het spel te </w:t>
-            </w:r>
-            <w:r>
-              <w:t>zien</w:t>
-            </w:r>
-            <w:r>
-              <w:t xml:space="preserve"> doormiddel van tekst.</w:t>
+              <w:t>De gebruiker krijgt het verhaal van het spel te zien doormiddel van tekst.</w:t>
             </w:r>
           </w:p>
         </w:tc>
@@ -2792,13 +2974,7 @@
           </w:tcPr>
           <w:p>
             <w:r>
-              <w:t>K</w:t>
-            </w:r>
-            <w:r>
-              <w:t>8</w:t>
-            </w:r>
-            <w:r>
-              <w:t>.01</w:t>
+              <w:t>K8.01</w:t>
             </w:r>
           </w:p>
         </w:tc>
@@ -2808,10 +2984,7 @@
           </w:tcPr>
           <w:p>
             <w:r>
-              <w:t>Als de tekst te lang is voor een pagina dan vervolgt de tekst zich op een andere pagina</w:t>
-            </w:r>
-            <w:r>
-              <w:t>.</w:t>
+              <w:t>Als de tekst te lang is voor een pagina dan vervolgt de tekst zich op een andere pagina.</w:t>
             </w:r>
           </w:p>
         </w:tc>
@@ -2839,17 +3012,7 @@
           </w:tcPr>
           <w:p>
             <w:r>
-              <w:lastRenderedPageBreak/>
-              <w:t>K</w:t>
-            </w:r>
-            <w:r>
-              <w:t>8</w:t>
-            </w:r>
-            <w:r>
-              <w:t>.0</w:t>
-            </w:r>
-            <w:r>
-              <w:t>2</w:t>
+              <w:t>K8.02</w:t>
             </w:r>
           </w:p>
         </w:tc>
@@ -2887,16 +3050,7 @@
           </w:tcPr>
           <w:p>
             <w:r>
-              <w:t>B</w:t>
-            </w:r>
-            <w:r>
-              <w:t>8</w:t>
-            </w:r>
-            <w:r>
-              <w:t>.0</w:t>
-            </w:r>
-            <w:r>
-              <w:t>1</w:t>
+              <w:t>B8.01</w:t>
             </w:r>
           </w:p>
         </w:tc>
@@ -2906,10 +3060,7 @@
           </w:tcPr>
           <w:p>
             <w:r>
-              <w:t>De tekst wordt</w:t>
-            </w:r>
-            <w:r>
-              <w:t xml:space="preserve"> weergegeven in </w:t>
+              <w:t xml:space="preserve">De tekst wordt weergegeven in </w:t>
             </w:r>
             <w:proofErr w:type="spellStart"/>
             <w:r>
@@ -2917,10 +3068,7 @@
             </w:r>
             <w:proofErr w:type="spellEnd"/>
             <w:r>
-              <w:t xml:space="preserve"> 18</w:t>
-            </w:r>
-            <w:r>
-              <w:t>.</w:t>
+              <w:t xml:space="preserve"> 18.</w:t>
             </w:r>
           </w:p>
         </w:tc>
@@ -2945,10 +3093,7 @@
           </w:tcPr>
           <w:p>
             <w:r>
-              <w:t>R</w:t>
-            </w:r>
-            <w:r>
-              <w:t>9</w:t>
+              <w:t>R9</w:t>
             </w:r>
           </w:p>
         </w:tc>
@@ -2986,13 +3131,7 @@
           </w:tcPr>
           <w:p>
             <w:r>
-              <w:t>B</w:t>
-            </w:r>
-            <w:r>
-              <w:t>9</w:t>
-            </w:r>
-            <w:r>
-              <w:t>.01</w:t>
+              <w:t>B9.01</w:t>
             </w:r>
           </w:p>
         </w:tc>
@@ -3002,10 +3141,7 @@
           </w:tcPr>
           <w:p>
             <w:r>
-              <w:t>Er worden nooit meer dan 5 opties aangeboden</w:t>
-            </w:r>
-            <w:r>
-              <w:t>.</w:t>
+              <w:t>Er worden nooit meer dan 5 opties aangeboden.</w:t>
             </w:r>
           </w:p>
         </w:tc>
@@ -3030,10 +3166,7 @@
           </w:tcPr>
           <w:p>
             <w:r>
-              <w:t>R</w:t>
-            </w:r>
-            <w:r>
-              <w:t>10</w:t>
+              <w:t>R10</w:t>
             </w:r>
           </w:p>
         </w:tc>
@@ -3043,19 +3176,7 @@
           </w:tcPr>
           <w:p>
             <w:r>
-              <w:t xml:space="preserve">De gebruiker kan in gevecht </w:t>
-            </w:r>
-            <w:r>
-              <w:t>g</w:t>
-            </w:r>
-            <w:r>
-              <w:t xml:space="preserve">eraken met </w:t>
-            </w:r>
-            <w:r>
-              <w:t>verschillende vijanden</w:t>
-            </w:r>
-            <w:r>
-              <w:t>.</w:t>
+              <w:t>De gebruiker kan in gevecht geraken met verschillende vijanden.</w:t>
             </w:r>
           </w:p>
         </w:tc>
@@ -3083,13 +3204,7 @@
           </w:tcPr>
           <w:p>
             <w:r>
-              <w:t>K</w:t>
-            </w:r>
-            <w:r>
-              <w:t>10</w:t>
-            </w:r>
-            <w:r>
-              <w:t>.01</w:t>
+              <w:t>K10.01</w:t>
             </w:r>
           </w:p>
         </w:tc>
@@ -3107,10 +3222,7 @@
             </w:r>
             <w:proofErr w:type="spellEnd"/>
             <w:r>
-              <w:t xml:space="preserve"> afhankelijk van de speed van de karakters</w:t>
-            </w:r>
-            <w:r>
-              <w:t>.</w:t>
+              <w:t xml:space="preserve"> afhankelijk van de speed van de karakters.</w:t>
             </w:r>
           </w:p>
         </w:tc>
@@ -3138,13 +3250,7 @@
           </w:tcPr>
           <w:p>
             <w:r>
-              <w:t>K</w:t>
-            </w:r>
-            <w:r>
-              <w:t>10</w:t>
-            </w:r>
-            <w:r>
-              <w:t>.02</w:t>
+              <w:t>K10.02</w:t>
             </w:r>
           </w:p>
         </w:tc>
@@ -3182,13 +3288,7 @@
           </w:tcPr>
           <w:p>
             <w:r>
-              <w:t>K</w:t>
-            </w:r>
-            <w:r>
-              <w:t>10</w:t>
-            </w:r>
-            <w:r>
-              <w:t>.03</w:t>
+              <w:t>K10.03</w:t>
             </w:r>
           </w:p>
         </w:tc>
@@ -3198,10 +3298,7 @@
           </w:tcPr>
           <w:p>
             <w:r>
-              <w:t>De gebruiker verdient aan het einde van het gevecht XP voor zijn karakter</w:t>
-            </w:r>
-            <w:r>
-              <w:t>.</w:t>
+              <w:t>De gebruiker verdient aan het einde van het gevecht XP voor zijn karakter.</w:t>
             </w:r>
           </w:p>
         </w:tc>
@@ -3226,10 +3323,7 @@
           </w:tcPr>
           <w:p>
             <w:r>
-              <w:t>R1</w:t>
-            </w:r>
-            <w:r>
-              <w:t>1</w:t>
+              <w:t>R11</w:t>
             </w:r>
           </w:p>
         </w:tc>
@@ -3264,10 +3358,7 @@
           </w:tcPr>
           <w:p>
             <w:r>
-              <w:t>R1</w:t>
-            </w:r>
-            <w:r>
-              <w:t>2</w:t>
+              <w:t>R12</w:t>
             </w:r>
           </w:p>
         </w:tc>
@@ -3277,10 +3368,7 @@
           </w:tcPr>
           <w:p>
             <w:r>
-              <w:t>De gebruiker heeft een handig overzicht over al zijn Quests</w:t>
-            </w:r>
-            <w:r>
-              <w:t>.</w:t>
+              <w:t>De gebruiker heeft een handig overzicht over al zijn Quests.</w:t>
             </w:r>
           </w:p>
         </w:tc>
@@ -3308,13 +3396,7 @@
           </w:tcPr>
           <w:p>
             <w:r>
-              <w:t>K1</w:t>
-            </w:r>
-            <w:r>
-              <w:t>2</w:t>
-            </w:r>
-            <w:r>
-              <w:t>.01</w:t>
+              <w:t>K12.01</w:t>
             </w:r>
           </w:p>
         </w:tc>
@@ -3349,10 +3431,7 @@
           </w:tcPr>
           <w:p>
             <w:r>
-              <w:t>R1</w:t>
-            </w:r>
-            <w:r>
-              <w:t>3</w:t>
+              <w:t>R13</w:t>
             </w:r>
           </w:p>
         </w:tc>
@@ -3390,13 +3469,7 @@
           </w:tcPr>
           <w:p>
             <w:r>
-              <w:t>B1</w:t>
-            </w:r>
-            <w:r>
-              <w:t>3</w:t>
-            </w:r>
-            <w:r>
-              <w:t>.01</w:t>
+              <w:t>B13.01</w:t>
             </w:r>
           </w:p>
         </w:tc>
@@ -3406,19 +3479,7 @@
           </w:tcPr>
           <w:p>
             <w:r>
-              <w:t xml:space="preserve">De gebruiker kan een </w:t>
-            </w:r>
-            <w:r>
-              <w:t>Quest</w:t>
-            </w:r>
-            <w:r>
-              <w:t xml:space="preserve"> geen naam geven wanneer hij/zij al een </w:t>
-            </w:r>
-            <w:r>
-              <w:t>Quest</w:t>
-            </w:r>
-            <w:r>
-              <w:t xml:space="preserve"> heeft met dezelfde naam.</w:t>
+              <w:t>De gebruiker kan een Quest geen naam geven wanneer hij/zij al een Quest heeft met dezelfde naam.</w:t>
             </w:r>
           </w:p>
         </w:tc>
@@ -3443,10 +3504,7 @@
           </w:tcPr>
           <w:p>
             <w:r>
-              <w:t>R1</w:t>
-            </w:r>
-            <w:r>
-              <w:t>4</w:t>
+              <w:t>R14</w:t>
             </w:r>
           </w:p>
         </w:tc>
@@ -3456,13 +3514,7 @@
           </w:tcPr>
           <w:p>
             <w:r>
-              <w:t>De gebruiker kan zelf tekst items toevoegen</w:t>
-            </w:r>
-            <w:r>
-              <w:t xml:space="preserve"> aan zijn Quests</w:t>
-            </w:r>
-            <w:r>
-              <w:t>.</w:t>
+              <w:t>De gebruiker kan zelf tekst items toevoegen aan zijn Quests.</w:t>
             </w:r>
           </w:p>
         </w:tc>
@@ -3490,13 +3542,7 @@
           </w:tcPr>
           <w:p>
             <w:r>
-              <w:t>B1</w:t>
-            </w:r>
-            <w:r>
-              <w:t>4</w:t>
-            </w:r>
-            <w:r>
-              <w:t>.01</w:t>
+              <w:t>B14.01</w:t>
             </w:r>
           </w:p>
         </w:tc>
@@ -3506,10 +3552,7 @@
           </w:tcPr>
           <w:p>
             <w:r>
-              <w:t>De gebruiker kan niet meer dan 5 pagina’s toevoegen per tekst item</w:t>
-            </w:r>
-            <w:r>
-              <w:t>.</w:t>
+              <w:t>De gebruiker kan niet meer dan 5 pagina’s toevoegen per tekst item.</w:t>
             </w:r>
           </w:p>
         </w:tc>
@@ -3537,13 +3580,7 @@
           </w:tcPr>
           <w:p>
             <w:r>
-              <w:t>K1</w:t>
-            </w:r>
-            <w:r>
-              <w:t>4</w:t>
-            </w:r>
-            <w:r>
-              <w:t>.01</w:t>
+              <w:t>K14.01</w:t>
             </w:r>
           </w:p>
         </w:tc>
@@ -3553,10 +3590,7 @@
           </w:tcPr>
           <w:p>
             <w:r>
-              <w:t xml:space="preserve">De gebruiker moet aangeven </w:t>
-            </w:r>
-            <w:r>
-              <w:t>welk Quest onderdeel het tekst item opvolgt.</w:t>
+              <w:t>De gebruiker moet aangeven welk Quest onderdeel het tekst item opvolgt.</w:t>
             </w:r>
           </w:p>
         </w:tc>
@@ -3581,10 +3615,7 @@
           </w:tcPr>
           <w:p>
             <w:r>
-              <w:t>R1</w:t>
-            </w:r>
-            <w:r>
-              <w:t>5</w:t>
+              <w:t>R15</w:t>
             </w:r>
           </w:p>
         </w:tc>
@@ -3622,16 +3653,7 @@
           </w:tcPr>
           <w:p>
             <w:r>
-              <w:t>K</w:t>
-            </w:r>
-            <w:r>
-              <w:t>1</w:t>
-            </w:r>
-            <w:r>
-              <w:t>5</w:t>
-            </w:r>
-            <w:r>
-              <w:t>.01</w:t>
+              <w:t>K15.01</w:t>
             </w:r>
           </w:p>
         </w:tc>
@@ -3641,13 +3663,7 @@
           </w:tcPr>
           <w:p>
             <w:r>
-              <w:t xml:space="preserve">De gebruiker kan tekst aan </w:t>
-            </w:r>
-            <w:r>
-              <w:t xml:space="preserve">Crossroads </w:t>
-            </w:r>
-            <w:r>
-              <w:t>toevoegen.</w:t>
+              <w:t>De gebruiker kan tekst aan Crossroads toevoegen.</w:t>
             </w:r>
           </w:p>
         </w:tc>
@@ -3675,13 +3691,7 @@
           </w:tcPr>
           <w:p>
             <w:r>
-              <w:t>K1</w:t>
-            </w:r>
-            <w:r>
-              <w:t>5</w:t>
-            </w:r>
-            <w:r>
-              <w:t>.02</w:t>
+              <w:t>K15.02</w:t>
             </w:r>
           </w:p>
         </w:tc>
@@ -3691,10 +3701,7 @@
           </w:tcPr>
           <w:p>
             <w:r>
-              <w:t>De gebruiker kan zelf 2 tot 5 mogelijkheden toevoegen met ieder hun eigen tekst en</w:t>
-            </w:r>
-            <w:r>
-              <w:t xml:space="preserve"> bestemming</w:t>
+              <w:t>De gebruiker kan zelf 2 tot 5 mogelijkheden toevoegen met ieder hun eigen tekst en bestemming</w:t>
             </w:r>
           </w:p>
         </w:tc>
@@ -3719,10 +3726,7 @@
           </w:tcPr>
           <w:p>
             <w:r>
-              <w:t>R1</w:t>
-            </w:r>
-            <w:r>
-              <w:t>6</w:t>
+              <w:t>R16</w:t>
             </w:r>
           </w:p>
         </w:tc>
@@ -3768,13 +3772,7 @@
           </w:tcPr>
           <w:p>
             <w:r>
-              <w:t>K1</w:t>
-            </w:r>
-            <w:r>
-              <w:t>6</w:t>
-            </w:r>
-            <w:r>
-              <w:t>.01</w:t>
+              <w:t>K16.01</w:t>
             </w:r>
           </w:p>
         </w:tc>
@@ -3820,13 +3818,7 @@
           </w:tcPr>
           <w:p>
             <w:r>
-              <w:t>K1</w:t>
-            </w:r>
-            <w:r>
-              <w:t>6</w:t>
-            </w:r>
-            <w:r>
-              <w:t>.02</w:t>
+              <w:t>K16.02</w:t>
             </w:r>
           </w:p>
         </w:tc>
@@ -3836,10 +3828,7 @@
           </w:tcPr>
           <w:p>
             <w:r>
-              <w:t xml:space="preserve">De </w:t>
-            </w:r>
-            <w:r>
-              <w:t xml:space="preserve">gebruiker kan zelf een van de voorgeselecteerde </w:t>
+              <w:t xml:space="preserve">De gebruiker kan zelf een van de voorgeselecteerde </w:t>
             </w:r>
             <w:proofErr w:type="spellStart"/>
             <w:r>
@@ -3883,16 +3872,7 @@
           </w:tcPr>
           <w:p>
             <w:r>
-              <w:t>K1</w:t>
-            </w:r>
-            <w:r>
-              <w:t>6</w:t>
-            </w:r>
-            <w:r>
-              <w:t>.0</w:t>
-            </w:r>
-            <w:r>
-              <w:t>3</w:t>
+              <w:t>K16.03</w:t>
             </w:r>
           </w:p>
         </w:tc>
@@ -3902,10 +3882,15 @@
           </w:tcPr>
           <w:p>
             <w:r>
-              <w:t xml:space="preserve">De gebruiker moet aangeven welk Quest onderdeel </w:t>
-            </w:r>
-            <w:r>
-              <w:t xml:space="preserve">de </w:t>
+              <w:t xml:space="preserve">De gebruiker moet aangeven welk </w:t>
+            </w:r>
+            <w:proofErr w:type="spellStart"/>
+            <w:r>
+              <w:t>Quest</w:t>
+            </w:r>
+            <w:proofErr w:type="spellEnd"/>
+            <w:r>
+              <w:t xml:space="preserve"> onderdeel de </w:t>
             </w:r>
             <w:proofErr w:type="spellStart"/>
             <w:r>
@@ -3938,10 +3923,7 @@
           </w:tcPr>
           <w:p>
             <w:r>
-              <w:t>R1</w:t>
-            </w:r>
-            <w:r>
-              <w:t>7</w:t>
+              <w:t>R17</w:t>
             </w:r>
           </w:p>
         </w:tc>
@@ -3969,7 +3951,6 @@
         </w:tc>
       </w:tr>
     </w:tbl>
-    <w:p/>
     <w:p>
       <w:r>
         <w:br w:type="page"/>
@@ -3981,10 +3962,7 @@
       </w:pPr>
       <w:r>
         <w:lastRenderedPageBreak/>
-        <w:t xml:space="preserve">Non-functionele </w:t>
-      </w:r>
-      <w:r>
-        <w:t>Requirements</w:t>
+        <w:t>Non-functionele Requirements</w:t>
       </w:r>
     </w:p>
     <w:tbl>
@@ -4840,6 +4818,28 @@
       <w:szCs w:val="26"/>
     </w:rPr>
   </w:style>
+  <w:style w:type="paragraph" w:styleId="Heading3">
+    <w:name w:val="heading 3"/>
+    <w:basedOn w:val="Normal"/>
+    <w:next w:val="Normal"/>
+    <w:link w:val="Heading3Char"/>
+    <w:uiPriority w:val="9"/>
+    <w:unhideWhenUsed/>
+    <w:qFormat/>
+    <w:rsid w:val="005855C6"/>
+    <w:pPr>
+      <w:keepNext/>
+      <w:keepLines/>
+      <w:spacing w:before="40" w:after="0"/>
+      <w:outlineLvl w:val="2"/>
+    </w:pPr>
+    <w:rPr>
+      <w:rFonts w:asciiTheme="majorHAnsi" w:eastAsiaTheme="majorEastAsia" w:hAnsiTheme="majorHAnsi" w:cstheme="majorBidi"/>
+      <w:color w:val="1F3763" w:themeColor="accent1" w:themeShade="7F"/>
+      <w:sz w:val="24"/>
+      <w:szCs w:val="24"/>
+    </w:rPr>
+  </w:style>
   <w:style w:type="character" w:default="1" w:styleId="DefaultParagraphFont">
     <w:name w:val="Default Paragraph Font"/>
     <w:uiPriority w:val="1"/>
@@ -5090,6 +5090,20 @@
     <w:uiPriority w:val="99"/>
     <w:rsid w:val="008206CC"/>
     <w:rPr>
+      <w:lang w:val="nl-NL"/>
+    </w:rPr>
+  </w:style>
+  <w:style w:type="character" w:customStyle="1" w:styleId="Heading3Char">
+    <w:name w:val="Heading 3 Char"/>
+    <w:basedOn w:val="DefaultParagraphFont"/>
+    <w:link w:val="Heading3"/>
+    <w:uiPriority w:val="9"/>
+    <w:rsid w:val="005855C6"/>
+    <w:rPr>
+      <w:rFonts w:asciiTheme="majorHAnsi" w:eastAsiaTheme="majorEastAsia" w:hAnsiTheme="majorHAnsi" w:cstheme="majorBidi"/>
+      <w:color w:val="1F3763" w:themeColor="accent1" w:themeShade="7F"/>
+      <w:sz w:val="24"/>
+      <w:szCs w:val="24"/>
       <w:lang w:val="nl-NL"/>
     </w:rPr>
   </w:style>
@@ -5415,7 +5429,7 @@
 </file>
 
 <file path=customXml/itemProps2.xml><?xml version="1.0" encoding="utf-8"?>
-<ds:datastoreItem xmlns:ds="http://schemas.openxmlformats.org/officeDocument/2006/customXml" ds:itemID="{D6D85311-6562-4CE7-B0EB-5F07173FE7D3}">
+<ds:datastoreItem xmlns:ds="http://schemas.openxmlformats.org/officeDocument/2006/customXml" ds:itemID="{EA3FB6C3-6562-4BED-B841-DDE13B23C91B}">
   <ds:schemaRefs>
     <ds:schemaRef ds:uri="http://schemas.openxmlformats.org/officeDocument/2006/bibliography"/>
   </ds:schemaRefs>

</xml_diff>